<commit_message>
Ver 0.2: Two files added: - assistant_module.py - input.txt Main file got two new versions of main algorithms. Added function test(). Assistant got the function of drawing a graph of one test. input.txt consists some useful tests to check if all algorithms work well. Report has not changed.
</commit_message>
<xml_diff>
--- a/AiSD podciagi.docx
+++ b/AiSD podciagi.docx
@@ -551,24 +551,34 @@
         </w:rPr>
         <w:t xml:space="preserve">która wykonuje te działania, nazywa się </w:t>
       </w:r>
-      <w:r>
-        <w:rPr>
-          <w:rStyle w:val="Mojefunkcji"/>
+      <w:proofErr w:type="spellStart"/>
+      <w:r>
+        <w:rPr>
+          <w:rStyle w:val="FunkcjeZnak"/>
         </w:rPr>
         <w:t>reading_file</w:t>
       </w:r>
-      <w:r>
-        <w:rPr>
-          <w:lang w:val="pl-PL"/>
-        </w:rPr>
-        <w:t xml:space="preserve"> i znajduje się w klasie </w:t>
-      </w:r>
-      <w:r>
-        <w:rPr>
-          <w:rStyle w:val="Mojefunkcji"/>
+      <w:proofErr w:type="spellEnd"/>
+      <w:r>
+        <w:rPr>
+          <w:rStyle w:val="FunkcjeZnak"/>
+        </w:rPr>
+        <w:t xml:space="preserve"> </w:t>
+      </w:r>
+      <w:r>
+        <w:rPr>
+          <w:lang w:val="pl-PL"/>
+        </w:rPr>
+        <w:t xml:space="preserve">i znajduje się w klasie </w:t>
+      </w:r>
+      <w:proofErr w:type="spellStart"/>
+      <w:r>
+        <w:rPr>
+          <w:rStyle w:val="FunkcjeZnak"/>
         </w:rPr>
         <w:t>binary_sequences</w:t>
       </w:r>
+      <w:proofErr w:type="spellEnd"/>
       <w:r>
         <w:rPr>
           <w:lang w:val="pl-PL"/>
@@ -639,6 +649,7 @@
         </w:rPr>
         <w:t xml:space="preserve">nowy plik w określonej ścieżce </w:t>
       </w:r>
+      <w:proofErr w:type="spellStart"/>
       <w:r>
         <w:rPr>
           <w:color w:val="ED7D31" w:themeColor="accent2"/>
@@ -646,6 +657,7 @@
         </w:rPr>
         <w:t>path_out</w:t>
       </w:r>
+      <w:proofErr w:type="spellEnd"/>
     </w:p>
     <w:p>
       <w:pPr>
@@ -658,6 +670,7 @@
           <w:lang w:val="pl-PL"/>
         </w:rPr>
       </w:pPr>
+      <w:proofErr w:type="spellStart"/>
       <w:r>
         <w:rPr>
           <w:color w:val="ED7D31" w:themeColor="accent2"/>
@@ -665,6 +678,7 @@
         </w:rPr>
         <w:t>all_sequences</w:t>
       </w:r>
+      <w:proofErr w:type="spellEnd"/>
       <w:r>
         <w:rPr>
           <w:lang w:val="pl-PL"/>
@@ -683,12 +697,21 @@
           <w:lang w:val="pl-PL"/>
         </w:rPr>
       </w:pPr>
+      <w:proofErr w:type="spellStart"/>
       <w:r>
         <w:rPr>
           <w:color w:val="ED7D31" w:themeColor="accent2"/>
           <w:lang w:val="pl-PL"/>
         </w:rPr>
-        <w:t xml:space="preserve">accepted_values </w:t>
+        <w:t>accepted_values</w:t>
+      </w:r>
+      <w:proofErr w:type="spellEnd"/>
+      <w:r>
+        <w:rPr>
+          <w:color w:val="ED7D31" w:themeColor="accent2"/>
+          <w:lang w:val="pl-PL"/>
+        </w:rPr>
+        <w:t xml:space="preserve"> </w:t>
       </w:r>
       <w:r>
         <w:rPr>
@@ -734,12 +757,21 @@
         </w:rPr>
         <w:t xml:space="preserve">plik w określonej ścieżce </w:t>
       </w:r>
+      <w:proofErr w:type="spellStart"/>
       <w:r>
         <w:rPr>
           <w:color w:val="ED7D31" w:themeColor="accent2"/>
           <w:lang w:val="pl-PL"/>
         </w:rPr>
-        <w:t xml:space="preserve">path_in </w:t>
+        <w:t>path_in</w:t>
+      </w:r>
+      <w:proofErr w:type="spellEnd"/>
+      <w:r>
+        <w:rPr>
+          <w:color w:val="ED7D31" w:themeColor="accent2"/>
+          <w:lang w:val="pl-PL"/>
+        </w:rPr>
+        <w:t xml:space="preserve"> </w:t>
       </w:r>
       <w:r>
         <w:rPr>
@@ -788,6 +820,7 @@
         </w:rPr>
         <w:t xml:space="preserve">każdego wiersza </w:t>
       </w:r>
+      <w:proofErr w:type="spellStart"/>
       <w:r>
         <w:rPr>
           <w:i/>
@@ -795,7 +828,17 @@
           <w:color w:val="ED7D31" w:themeColor="accent2"/>
           <w:lang w:val="pl-PL"/>
         </w:rPr>
-        <w:t xml:space="preserve">line </w:t>
+        <w:t>line</w:t>
+      </w:r>
+      <w:proofErr w:type="spellEnd"/>
+      <w:r>
+        <w:rPr>
+          <w:i/>
+          <w:iCs/>
+          <w:color w:val="ED7D31" w:themeColor="accent2"/>
+          <w:lang w:val="pl-PL"/>
+        </w:rPr>
+        <w:t xml:space="preserve"> </w:t>
       </w:r>
       <w:r>
         <w:rPr>
@@ -865,12 +908,21 @@
         </w:rPr>
         <w:t xml:space="preserve">Podzielić </w:t>
       </w:r>
+      <w:proofErr w:type="spellStart"/>
       <w:r>
         <w:rPr>
           <w:color w:val="ED7D31" w:themeColor="accent2"/>
           <w:lang w:val="pl-PL"/>
         </w:rPr>
-        <w:t xml:space="preserve">line </w:t>
+        <w:t>line</w:t>
+      </w:r>
+      <w:proofErr w:type="spellEnd"/>
+      <w:r>
+        <w:rPr>
+          <w:color w:val="ED7D31" w:themeColor="accent2"/>
+          <w:lang w:val="pl-PL"/>
+        </w:rPr>
+        <w:t xml:space="preserve"> </w:t>
       </w:r>
       <w:r>
         <w:rPr>
@@ -921,6 +973,7 @@
         </w:rPr>
         <w:t xml:space="preserve"> z wierszu </w:t>
       </w:r>
+      <w:proofErr w:type="spellStart"/>
       <w:r>
         <w:rPr>
           <w:color w:val="ED7D31" w:themeColor="accent2"/>
@@ -928,6 +981,7 @@
         </w:rPr>
         <w:t>line</w:t>
       </w:r>
+      <w:proofErr w:type="spellEnd"/>
     </w:p>
     <w:p>
       <w:pPr>
@@ -952,12 +1006,21 @@
         </w:rPr>
         <w:tab/>
       </w:r>
+      <w:proofErr w:type="spellStart"/>
       <w:r>
         <w:rPr>
           <w:color w:val="ED7D31" w:themeColor="accent2"/>
           <w:lang w:val="pl-PL"/>
         </w:rPr>
-        <w:t xml:space="preserve">this_sequence </w:t>
+        <w:t>this_sequence</w:t>
+      </w:r>
+      <w:proofErr w:type="spellEnd"/>
+      <w:r>
+        <w:rPr>
+          <w:color w:val="ED7D31" w:themeColor="accent2"/>
+          <w:lang w:val="pl-PL"/>
+        </w:rPr>
+        <w:t xml:space="preserve"> </w:t>
       </w:r>
       <w:r>
         <w:rPr>
@@ -1011,6 +1074,7 @@
         </w:rPr>
         <w:t xml:space="preserve">każdego słowa </w:t>
       </w:r>
+      <w:proofErr w:type="spellStart"/>
       <w:r>
         <w:rPr>
           <w:i/>
@@ -1018,16 +1082,9 @@
           <w:color w:val="ED7D31" w:themeColor="accent2"/>
           <w:lang w:val="pl-PL"/>
         </w:rPr>
-        <w:t xml:space="preserve">word </w:t>
-      </w:r>
-      <w:r>
-        <w:rPr>
-          <w:i/>
-          <w:iCs/>
-          <w:lang w:val="pl-PL"/>
-        </w:rPr>
-        <w:t xml:space="preserve">w wierszu </w:t>
-      </w:r>
+        <w:t>word</w:t>
+      </w:r>
+      <w:proofErr w:type="spellEnd"/>
       <w:r>
         <w:rPr>
           <w:i/>
@@ -1035,8 +1092,27 @@
           <w:color w:val="ED7D31" w:themeColor="accent2"/>
           <w:lang w:val="pl-PL"/>
         </w:rPr>
+        <w:t xml:space="preserve"> </w:t>
+      </w:r>
+      <w:r>
+        <w:rPr>
+          <w:i/>
+          <w:iCs/>
+          <w:lang w:val="pl-PL"/>
+        </w:rPr>
+        <w:t xml:space="preserve">w wierszu </w:t>
+      </w:r>
+      <w:proofErr w:type="spellStart"/>
+      <w:r>
+        <w:rPr>
+          <w:i/>
+          <w:iCs/>
+          <w:color w:val="ED7D31" w:themeColor="accent2"/>
+          <w:lang w:val="pl-PL"/>
+        </w:rPr>
         <w:t>line</w:t>
       </w:r>
+      <w:proofErr w:type="spellEnd"/>
       <w:r>
         <w:rPr>
           <w:color w:val="ED7D31" w:themeColor="accent2"/>
@@ -1110,6 +1186,7 @@
         </w:rPr>
         <w:t xml:space="preserve">każdego symbolu symbol w słowie </w:t>
       </w:r>
+      <w:proofErr w:type="spellStart"/>
       <w:r>
         <w:rPr>
           <w:i/>
@@ -1119,6 +1196,7 @@
         </w:rPr>
         <w:t>word</w:t>
       </w:r>
+      <w:proofErr w:type="spellEnd"/>
       <w:r>
         <w:rPr>
           <w:color w:val="ED7D31" w:themeColor="accent2"/>
@@ -1192,6 +1270,7 @@
         </w:rPr>
         <w:t xml:space="preserve">symbol należy do </w:t>
       </w:r>
+      <w:proofErr w:type="spellStart"/>
       <w:r>
         <w:rPr>
           <w:i/>
@@ -1201,6 +1280,7 @@
         </w:rPr>
         <w:t>accepted_values</w:t>
       </w:r>
+      <w:proofErr w:type="spellEnd"/>
       <w:r>
         <w:rPr>
           <w:lang w:val="pl-PL"/>
@@ -1257,8 +1337,17 @@
           <w:color w:val="00B0F0"/>
           <w:lang w:val="pl-PL"/>
         </w:rPr>
-        <w:t>Dodaj int</w:t>
-      </w:r>
+        <w:t xml:space="preserve">Dodaj </w:t>
+      </w:r>
+      <w:proofErr w:type="spellStart"/>
+      <w:r>
+        <w:rPr>
+          <w:color w:val="00B0F0"/>
+          <w:lang w:val="pl-PL"/>
+        </w:rPr>
+        <w:t>int</w:t>
+      </w:r>
+      <w:proofErr w:type="spellEnd"/>
       <w:r>
         <w:rPr>
           <w:lang w:val="pl-PL"/>
@@ -1278,6 +1367,7 @@
         </w:rPr>
         <w:t xml:space="preserve">) do tablicy </w:t>
       </w:r>
+      <w:proofErr w:type="spellStart"/>
       <w:r>
         <w:rPr>
           <w:color w:val="ED7D31" w:themeColor="accent2"/>
@@ -1285,6 +1375,7 @@
         </w:rPr>
         <w:t>this_sequence</w:t>
       </w:r>
+      <w:proofErr w:type="spellEnd"/>
     </w:p>
     <w:p>
       <w:pPr>
@@ -1324,6 +1415,7 @@
         </w:rPr>
         <w:t xml:space="preserve"> </w:t>
       </w:r>
+      <w:proofErr w:type="spellStart"/>
       <w:r>
         <w:rPr>
           <w:i/>
@@ -1331,7 +1423,17 @@
           <w:color w:val="ED7D31" w:themeColor="accent2"/>
           <w:lang w:val="pl-PL"/>
         </w:rPr>
-        <w:t xml:space="preserve">this_sequence </w:t>
+        <w:t>this_sequence</w:t>
+      </w:r>
+      <w:proofErr w:type="spellEnd"/>
+      <w:r>
+        <w:rPr>
+          <w:i/>
+          <w:iCs/>
+          <w:color w:val="ED7D31" w:themeColor="accent2"/>
+          <w:lang w:val="pl-PL"/>
+        </w:rPr>
+        <w:t xml:space="preserve"> </w:t>
       </w:r>
       <w:r>
         <w:rPr>
@@ -1392,12 +1494,21 @@
         </w:rPr>
         <w:t xml:space="preserve">Dodaj </w:t>
       </w:r>
+      <w:proofErr w:type="spellStart"/>
       <w:r>
         <w:rPr>
           <w:color w:val="ED7D31" w:themeColor="accent2"/>
           <w:lang w:val="pl-PL"/>
         </w:rPr>
-        <w:t xml:space="preserve">this_sequence </w:t>
+        <w:t>this_sequence</w:t>
+      </w:r>
+      <w:proofErr w:type="spellEnd"/>
+      <w:r>
+        <w:rPr>
+          <w:color w:val="ED7D31" w:themeColor="accent2"/>
+          <w:lang w:val="pl-PL"/>
+        </w:rPr>
+        <w:t xml:space="preserve"> </w:t>
       </w:r>
       <w:r>
         <w:rPr>
@@ -1405,6 +1516,7 @@
         </w:rPr>
         <w:t xml:space="preserve">do tablicy </w:t>
       </w:r>
+      <w:proofErr w:type="spellStart"/>
       <w:r>
         <w:rPr>
           <w:color w:val="ED7D31" w:themeColor="accent2"/>
@@ -1412,6 +1524,7 @@
         </w:rPr>
         <w:t>all_sequences</w:t>
       </w:r>
+      <w:proofErr w:type="spellEnd"/>
     </w:p>
     <w:p>
       <w:pPr>
@@ -1522,24 +1635,28 @@
         </w:rPr>
         <w:t xml:space="preserve"> blokowy funkcji, która wykonuje powyżej opisane działania. W kodzie źródłowym funkcja, która wykonuje te działania, nazywa się </w:t>
       </w:r>
-      <w:r>
-        <w:rPr>
-          <w:rStyle w:val="Mojefunkcji"/>
+      <w:proofErr w:type="spellStart"/>
+      <w:r>
+        <w:rPr>
+          <w:rStyle w:val="FunkcjeZnak"/>
         </w:rPr>
         <w:t>solve_problem</w:t>
       </w:r>
+      <w:proofErr w:type="spellEnd"/>
       <w:r>
         <w:rPr>
           <w:lang w:val="pl-PL"/>
         </w:rPr>
         <w:t xml:space="preserve"> i znajduje się w klasie </w:t>
       </w:r>
-      <w:r>
-        <w:rPr>
-          <w:rStyle w:val="Mojefunkcji"/>
+      <w:proofErr w:type="spellStart"/>
+      <w:r>
+        <w:rPr>
+          <w:rStyle w:val="FunkcjeZnak"/>
         </w:rPr>
         <w:t>binary_sequences</w:t>
       </w:r>
+      <w:proofErr w:type="spellEnd"/>
       <w:r>
         <w:rPr>
           <w:lang w:val="pl-PL"/>
@@ -1593,12 +1710,21 @@
           <w:lang w:val="pl-PL"/>
         </w:rPr>
       </w:pPr>
+      <w:proofErr w:type="spellStart"/>
       <w:r>
         <w:rPr>
           <w:color w:val="ED7D31" w:themeColor="accent2"/>
           <w:lang w:val="pl-PL"/>
         </w:rPr>
-        <w:t xml:space="preserve">iterator </w:t>
+        <w:t>iterator</w:t>
+      </w:r>
+      <w:proofErr w:type="spellEnd"/>
+      <w:r>
+        <w:rPr>
+          <w:color w:val="ED7D31" w:themeColor="accent2"/>
+          <w:lang w:val="pl-PL"/>
+        </w:rPr>
+        <w:t xml:space="preserve"> </w:t>
       </w:r>
       <w:r>
         <w:rPr>
@@ -1618,12 +1744,21 @@
           <w:lang w:val="pl-PL"/>
         </w:rPr>
       </w:pPr>
+      <w:proofErr w:type="spellStart"/>
       <w:r>
         <w:rPr>
           <w:color w:val="ED7D31" w:themeColor="accent2"/>
           <w:lang w:val="pl-PL"/>
         </w:rPr>
-        <w:t xml:space="preserve">time_results </w:t>
+        <w:t>time_results</w:t>
+      </w:r>
+      <w:proofErr w:type="spellEnd"/>
+      <w:r>
+        <w:rPr>
+          <w:color w:val="ED7D31" w:themeColor="accent2"/>
+          <w:lang w:val="pl-PL"/>
+        </w:rPr>
+        <w:t xml:space="preserve"> </w:t>
       </w:r>
       <w:r>
         <w:rPr>
@@ -1643,12 +1778,21 @@
           <w:lang w:val="pl-PL"/>
         </w:rPr>
       </w:pPr>
+      <w:proofErr w:type="spellStart"/>
       <w:r>
         <w:rPr>
           <w:color w:val="ED7D31" w:themeColor="accent2"/>
           <w:lang w:val="pl-PL"/>
         </w:rPr>
-        <w:t xml:space="preserve">number_of_sequences </w:t>
+        <w:t>number_of_sequences</w:t>
+      </w:r>
+      <w:proofErr w:type="spellEnd"/>
+      <w:r>
+        <w:rPr>
+          <w:color w:val="ED7D31" w:themeColor="accent2"/>
+          <w:lang w:val="pl-PL"/>
+        </w:rPr>
+        <w:t xml:space="preserve"> </w:t>
       </w:r>
       <w:r>
         <w:rPr>
@@ -1669,6 +1813,7 @@
         </w:rPr>
         <w:t xml:space="preserve"> (</w:t>
       </w:r>
+      <w:proofErr w:type="spellStart"/>
       <w:r>
         <w:rPr>
           <w:color w:val="ED7D31" w:themeColor="accent2"/>
@@ -1676,6 +1821,7 @@
         </w:rPr>
         <w:t>all_sequences</w:t>
       </w:r>
+      <w:proofErr w:type="spellEnd"/>
       <w:r>
         <w:rPr>
           <w:lang w:val="pl-PL"/>
@@ -1701,6 +1847,7 @@
         </w:rPr>
         <w:t xml:space="preserve">Dopóki </w:t>
       </w:r>
+      <w:proofErr w:type="spellStart"/>
       <w:r>
         <w:rPr>
           <w:i/>
@@ -1710,6 +1857,7 @@
         </w:rPr>
         <w:t>iterator</w:t>
       </w:r>
+      <w:proofErr w:type="spellEnd"/>
       <w:r>
         <w:rPr>
           <w:i/>
@@ -1718,6 +1866,7 @@
         </w:rPr>
         <w:t xml:space="preserve"> &lt; </w:t>
       </w:r>
+      <w:proofErr w:type="spellStart"/>
       <w:r>
         <w:rPr>
           <w:i/>
@@ -1725,7 +1874,17 @@
           <w:color w:val="ED7D31" w:themeColor="accent2"/>
           <w:lang w:val="pl-PL"/>
         </w:rPr>
-        <w:t xml:space="preserve">number_of_sequences </w:t>
+        <w:t>number_of_sequences</w:t>
+      </w:r>
+      <w:proofErr w:type="spellEnd"/>
+      <w:r>
+        <w:rPr>
+          <w:i/>
+          <w:iCs/>
+          <w:color w:val="ED7D31" w:themeColor="accent2"/>
+          <w:lang w:val="pl-PL"/>
+        </w:rPr>
+        <w:t xml:space="preserve"> </w:t>
       </w:r>
       <w:r>
         <w:rPr>
@@ -1764,12 +1923,21 @@
         </w:rPr>
         <w:tab/>
       </w:r>
+      <w:proofErr w:type="spellStart"/>
       <w:r>
         <w:rPr>
           <w:color w:val="ED7D31" w:themeColor="accent2"/>
           <w:lang w:val="pl-PL"/>
         </w:rPr>
-        <w:t xml:space="preserve">current_sequence </w:t>
+        <w:t>current_sequence</w:t>
+      </w:r>
+      <w:proofErr w:type="spellEnd"/>
+      <w:r>
+        <w:rPr>
+          <w:color w:val="ED7D31" w:themeColor="accent2"/>
+          <w:lang w:val="pl-PL"/>
+        </w:rPr>
+        <w:t xml:space="preserve"> </w:t>
       </w:r>
       <w:r>
         <w:rPr>
@@ -1777,12 +1945,21 @@
         </w:rPr>
         <w:t xml:space="preserve">= </w:t>
       </w:r>
+      <w:proofErr w:type="spellStart"/>
       <w:r>
         <w:rPr>
           <w:color w:val="ED7D31" w:themeColor="accent2"/>
           <w:lang w:val="pl-PL"/>
         </w:rPr>
-        <w:t xml:space="preserve">all_sequences </w:t>
+        <w:t>all_sequences</w:t>
+      </w:r>
+      <w:proofErr w:type="spellEnd"/>
+      <w:r>
+        <w:rPr>
+          <w:color w:val="ED7D31" w:themeColor="accent2"/>
+          <w:lang w:val="pl-PL"/>
+        </w:rPr>
+        <w:t xml:space="preserve"> </w:t>
       </w:r>
       <w:r>
         <w:rPr>
@@ -1790,12 +1967,21 @@
         </w:rPr>
         <w:t xml:space="preserve">[ </w:t>
       </w:r>
+      <w:proofErr w:type="spellStart"/>
       <w:r>
         <w:rPr>
           <w:color w:val="ED7D31" w:themeColor="accent2"/>
           <w:lang w:val="pl-PL"/>
         </w:rPr>
-        <w:t xml:space="preserve">iterator </w:t>
+        <w:t>iterator</w:t>
+      </w:r>
+      <w:proofErr w:type="spellEnd"/>
+      <w:r>
+        <w:rPr>
+          <w:color w:val="ED7D31" w:themeColor="accent2"/>
+          <w:lang w:val="pl-PL"/>
+        </w:rPr>
+        <w:t xml:space="preserve"> </w:t>
       </w:r>
       <w:r>
         <w:rPr>
@@ -1827,12 +2013,21 @@
         </w:rPr>
         <w:tab/>
       </w:r>
+      <w:proofErr w:type="spellStart"/>
       <w:r>
         <w:rPr>
           <w:color w:val="ED7D31" w:themeColor="accent2"/>
           <w:lang w:val="pl-PL"/>
         </w:rPr>
-        <w:t xml:space="preserve">iterator </w:t>
+        <w:t>iterator</w:t>
+      </w:r>
+      <w:proofErr w:type="spellEnd"/>
+      <w:r>
+        <w:rPr>
+          <w:color w:val="ED7D31" w:themeColor="accent2"/>
+          <w:lang w:val="pl-PL"/>
+        </w:rPr>
+        <w:t xml:space="preserve"> </w:t>
       </w:r>
       <w:r>
         <w:rPr>
@@ -1890,6 +2085,7 @@
         </w:rPr>
         <w:t xml:space="preserve"> jedynki w tablice </w:t>
       </w:r>
+      <w:proofErr w:type="spellStart"/>
       <w:r>
         <w:rPr>
           <w:color w:val="ED7D31" w:themeColor="accent2"/>
@@ -1897,6 +2093,7 @@
         </w:rPr>
         <w:t>current_sequence</w:t>
       </w:r>
+      <w:proofErr w:type="spellEnd"/>
     </w:p>
     <w:p>
       <w:pPr>
@@ -1947,6 +2144,7 @@
         </w:rPr>
         <w:t xml:space="preserve"> zer w tablice </w:t>
       </w:r>
+      <w:proofErr w:type="spellStart"/>
       <w:r>
         <w:rPr>
           <w:color w:val="ED7D31" w:themeColor="accent2"/>
@@ -1954,6 +2152,7 @@
         </w:rPr>
         <w:t>current_sequence</w:t>
       </w:r>
+      <w:proofErr w:type="spellEnd"/>
     </w:p>
     <w:p>
       <w:pPr>
@@ -2348,12 +2547,21 @@
         </w:rPr>
         <w:tab/>
       </w:r>
+      <w:proofErr w:type="spellStart"/>
       <w:r>
         <w:rPr>
           <w:color w:val="ED7D31" w:themeColor="accent2"/>
           <w:lang w:val="pl-PL"/>
         </w:rPr>
-        <w:t xml:space="preserve">start_time </w:t>
+        <w:t>start_time</w:t>
+      </w:r>
+      <w:proofErr w:type="spellEnd"/>
+      <w:r>
+        <w:rPr>
+          <w:color w:val="ED7D31" w:themeColor="accent2"/>
+          <w:lang w:val="pl-PL"/>
+        </w:rPr>
+        <w:t xml:space="preserve"> </w:t>
       </w:r>
       <w:r>
         <w:rPr>
@@ -2406,6 +2614,7 @@
         </w:rPr>
         <w:tab/>
       </w:r>
+      <w:proofErr w:type="spellStart"/>
       <w:r>
         <w:rPr>
           <w:color w:val="ED7D31" w:themeColor="accent2"/>
@@ -2413,6 +2622,7 @@
         </w:rPr>
         <w:t>substring</w:t>
       </w:r>
+      <w:proofErr w:type="spellEnd"/>
       <w:r>
         <w:rPr>
           <w:lang w:val="pl-PL"/>
@@ -2457,12 +2667,21 @@
         </w:rPr>
         <w:tab/>
       </w:r>
+      <w:proofErr w:type="spellStart"/>
       <w:r>
         <w:rPr>
           <w:color w:val="ED7D31" w:themeColor="accent2"/>
           <w:lang w:val="pl-PL"/>
         </w:rPr>
-        <w:t xml:space="preserve">end_time </w:t>
+        <w:t>end_time</w:t>
+      </w:r>
+      <w:proofErr w:type="spellEnd"/>
+      <w:r>
+        <w:rPr>
+          <w:color w:val="ED7D31" w:themeColor="accent2"/>
+          <w:lang w:val="pl-PL"/>
+        </w:rPr>
+        <w:t xml:space="preserve"> </w:t>
       </w:r>
       <w:r>
         <w:rPr>
@@ -2527,12 +2746,21 @@
         </w:rPr>
         <w:t>(</w:t>
       </w:r>
+      <w:proofErr w:type="spellStart"/>
       <w:r>
         <w:rPr>
           <w:color w:val="ED7D31" w:themeColor="accent2"/>
           <w:lang w:val="pl-PL"/>
         </w:rPr>
-        <w:t xml:space="preserve">end_time </w:t>
+        <w:t>end_time</w:t>
+      </w:r>
+      <w:proofErr w:type="spellEnd"/>
+      <w:r>
+        <w:rPr>
+          <w:color w:val="ED7D31" w:themeColor="accent2"/>
+          <w:lang w:val="pl-PL"/>
+        </w:rPr>
+        <w:t xml:space="preserve"> </w:t>
       </w:r>
       <w:r>
         <w:rPr>
@@ -2540,6 +2768,7 @@
         </w:rPr>
         <w:t xml:space="preserve">- </w:t>
       </w:r>
+      <w:proofErr w:type="spellStart"/>
       <w:r>
         <w:rPr>
           <w:color w:val="ED7D31" w:themeColor="accent2"/>
@@ -2547,12 +2776,14 @@
         </w:rPr>
         <w:t>start_time</w:t>
       </w:r>
+      <w:proofErr w:type="spellEnd"/>
       <w:r>
         <w:rPr>
           <w:lang w:val="pl-PL"/>
         </w:rPr>
         <w:t xml:space="preserve">) do tablicy </w:t>
       </w:r>
+      <w:proofErr w:type="spellStart"/>
       <w:r>
         <w:rPr>
           <w:color w:val="ED7D31" w:themeColor="accent2"/>
@@ -2560,6 +2791,7 @@
         </w:rPr>
         <w:t>time_results</w:t>
       </w:r>
+      <w:proofErr w:type="spellEnd"/>
     </w:p>
     <w:p>
       <w:pPr>
@@ -2706,6 +2938,7 @@
       </w:pPr>
       <w:r>
         <w:rPr>
+          <w:noProof/>
           <w:lang w:val="pl-PL"/>
         </w:rPr>
         <w:drawing>
@@ -2895,6 +3128,7 @@
       </w:pPr>
       <w:r>
         <w:rPr>
+          <w:noProof/>
           <w:lang w:val="pl-PL"/>
         </w:rPr>
         <w:lastRenderedPageBreak/>
@@ -3786,35 +4020,21 @@
           <w:rFonts w:eastAsiaTheme="minorEastAsia"/>
           <w:lang w:val="pl-PL"/>
         </w:rPr>
-        <w:t xml:space="preserve"> elementów więcej niż powinno być, to znaczy, że </w:t>
+        <w:t xml:space="preserve"> elementów więcej niż powinno być, to znaczy, że musimy przenieść</w:t>
       </w:r>
       <w:r>
         <w:rPr>
           <w:rFonts w:eastAsiaTheme="minorEastAsia"/>
           <w:lang w:val="pl-PL"/>
         </w:rPr>
-        <w:t>musimy przenieść</w:t>
+        <w:t xml:space="preserve"> się</w:t>
       </w:r>
       <w:r>
         <w:rPr>
           <w:rFonts w:eastAsiaTheme="minorEastAsia"/>
           <w:lang w:val="pl-PL"/>
         </w:rPr>
-        <w:t xml:space="preserve"> się</w:t>
-      </w:r>
-      <w:r>
-        <w:rPr>
-          <w:rFonts w:eastAsiaTheme="minorEastAsia"/>
-          <w:lang w:val="pl-PL"/>
-        </w:rPr>
-        <w:t xml:space="preserve"> </w:t>
-      </w:r>
-      <w:r>
-        <w:rPr>
-          <w:rFonts w:eastAsiaTheme="minorEastAsia"/>
-          <w:lang w:val="pl-PL"/>
-        </w:rPr>
-        <w:t xml:space="preserve">przynajmniej </w:t>
+        <w:t xml:space="preserve"> przynajmniej </w:t>
       </w:r>
       <w:r>
         <w:rPr>
@@ -3947,7 +4167,23 @@
           <w:lang w:val="pl-PL"/>
         </w:rPr>
         <w:lastRenderedPageBreak/>
-        <w:t>ciągu, żeby uzupełnić warunek równości zer a jedynek. Schemat działania kolejnego ulepszonego algorytmu p</w:t>
+        <w:t>ciągu, żeby uzupełnić w</w:t>
+      </w:r>
+      <w:proofErr w:type="spellStart"/>
+      <w:r>
+        <w:rPr>
+          <w:rFonts w:eastAsiaTheme="minorEastAsia"/>
+          <w:lang w:val="pl-PL"/>
+        </w:rPr>
+        <w:t>arunek</w:t>
+      </w:r>
+      <w:proofErr w:type="spellEnd"/>
+      <w:r>
+        <w:rPr>
+          <w:rFonts w:eastAsiaTheme="minorEastAsia"/>
+          <w:lang w:val="pl-PL"/>
+        </w:rPr>
+        <w:t xml:space="preserve"> równości zer a jedynek. Schemat działania kolejnego ulepszonego algorytmu p</w:t>
       </w:r>
       <w:r>
         <w:rPr>
@@ -3982,19 +4218,19 @@
     <w:p>
       <w:pPr>
         <w:rPr>
+          <w:lang w:val="en-US"/>
+        </w:rPr>
+      </w:pPr>
+      <w:r>
+        <w:rPr>
           <w:rFonts w:eastAsiaTheme="minorEastAsia"/>
           <w:lang w:val="pl-PL"/>
         </w:rPr>
-      </w:pPr>
-      <w:r>
-        <w:rPr>
-          <w:rFonts w:eastAsiaTheme="minorEastAsia"/>
-          <w:lang w:val="pl-PL"/>
-        </w:rPr>
         <w:t>Os</w:t>
       </w:r>
       <w:r>
         <w:rPr>
+          <w:noProof/>
           <w:lang w:val="pl-PL"/>
         </w:rPr>
         <w:drawing>
@@ -4065,6 +4301,7 @@
       </w:r>
       <w:r>
         <w:rPr>
+          <w:noProof/>
           <w:lang w:val="pl-PL"/>
         </w:rPr>
         <w:drawing>
@@ -4138,14 +4375,87 @@
           <w:rFonts w:eastAsiaTheme="minorEastAsia"/>
           <w:lang w:val="pl-PL"/>
         </w:rPr>
-        <w:t xml:space="preserve">tatnia optymalizacja której możemy dokonać – to wykorzystywania </w:t>
+        <w:t xml:space="preserve">tatnia </w:t>
       </w:r>
       <w:r>
         <w:rPr>
           <w:rFonts w:eastAsiaTheme="minorEastAsia"/>
           <w:lang w:val="pl-PL"/>
         </w:rPr>
-        <w:t>funkcja natywna</w:t>
+        <w:t>optymalizacja,</w:t>
+      </w:r>
+      <w:r>
+        <w:rPr>
+          <w:rFonts w:eastAsiaTheme="minorEastAsia"/>
+          <w:lang w:val="pl-PL"/>
+        </w:rPr>
+        <w:t xml:space="preserve"> której możemy dokonać – to wykorzystywania </w:t>
+      </w:r>
+      <w:r>
+        <w:rPr>
+          <w:rFonts w:eastAsiaTheme="minorEastAsia"/>
+          <w:lang w:val="pl-PL"/>
+        </w:rPr>
+        <w:t>funkcj</w:t>
+      </w:r>
+      <w:r>
+        <w:rPr>
+          <w:rFonts w:eastAsiaTheme="minorEastAsia"/>
+          <w:lang w:val="pl-PL"/>
+        </w:rPr>
+        <w:t xml:space="preserve">i </w:t>
+      </w:r>
+      <w:r>
+        <w:rPr>
+          <w:rFonts w:eastAsiaTheme="minorEastAsia"/>
+          <w:lang w:val="pl-PL"/>
+        </w:rPr>
+        <w:t>natywn</w:t>
+      </w:r>
+      <w:r>
+        <w:rPr>
+          <w:rFonts w:eastAsiaTheme="minorEastAsia"/>
+          <w:lang w:val="pl-PL"/>
+        </w:rPr>
+        <w:t>ych języka programowania dla takich działań jako zliczenie ilości wystąpień elementu w tablice i sprawdzenie czy istnieje element w tablice.</w:t>
+      </w:r>
+      <w:r>
+        <w:rPr>
+          <w:rFonts w:eastAsiaTheme="minorEastAsia"/>
+          <w:lang w:val="pl-PL"/>
+        </w:rPr>
+        <w:t xml:space="preserve"> Taki algorytm jest ustawiony jako domyślny w moim programie. Jego pseudokod a oraz </w:t>
+      </w:r>
+      <w:r>
+        <w:rPr>
+          <w:rFonts w:eastAsiaTheme="minorEastAsia"/>
+          <w:highlight w:val="yellow"/>
+          <w:lang w:val="pl-PL"/>
+        </w:rPr>
+        <w:t>schemat</w:t>
+      </w:r>
+      <w:r>
+        <w:rPr>
+          <w:rFonts w:eastAsiaTheme="minorEastAsia"/>
+          <w:lang w:val="pl-PL"/>
+        </w:rPr>
+        <w:t xml:space="preserve"> blokowy są podane poniżej, w kodzie źródłowym ten algorytm posiada nazwę </w:t>
+      </w:r>
+      <w:proofErr w:type="spellStart"/>
+      <w:r>
+        <w:rPr>
+          <w:rFonts w:eastAsiaTheme="minorEastAsia"/>
+          <w:lang w:val="pl-PL"/>
+        </w:rPr>
+        <w:t>main_algorithm_optimized</w:t>
+      </w:r>
+      <w:proofErr w:type="spellEnd"/>
+      <w:r>
+        <w:rPr>
+          <w:rFonts w:eastAsiaTheme="minorEastAsia"/>
+          <w:lang w:val="pl-PL"/>
+        </w:rPr>
+        <w:t>.</w:t>
       </w:r>
     </w:p>
     <w:sectPr>
@@ -5943,7 +6253,6 @@
   <w:style w:type="character" w:default="1" w:styleId="Domylnaczcionkaakapitu">
     <w:name w:val="Default Paragraph Font"/>
     <w:uiPriority w:val="1"/>
-    <w:semiHidden/>
     <w:unhideWhenUsed/>
   </w:style>
   <w:style w:type="table" w:default="1" w:styleId="Standardowy">
@@ -6218,17 +6527,16 @@
       <w:color w:val="808080"/>
     </w:rPr>
   </w:style>
-  <w:style w:type="character" w:customStyle="1" w:styleId="Mojefunkcji">
-    <w:name w:val="Moje funkcji"/>
-    <w:basedOn w:val="Domylnaczcionkaakapitu"/>
-    <w:uiPriority w:val="1"/>
+  <w:style w:type="paragraph" w:customStyle="1" w:styleId="Funkcje">
+    <w:name w:val="Funkcje"/>
+    <w:basedOn w:val="Normalny"/>
+    <w:next w:val="Normalny"/>
+    <w:link w:val="FunkcjeZnak"/>
     <w:qFormat/>
-    <w:rsid w:val="007E2435"/>
+    <w:rsid w:val="00FA4A87"/>
     <w:rPr>
       <w:i/>
-      <w:iCs/>
       <w:color w:val="7030A0"/>
-      <w:lang w:val="pl-PL"/>
     </w:rPr>
   </w:style>
   <w:style w:type="character" w:customStyle="1" w:styleId="Nagwek1Znak">
@@ -6281,6 +6589,16 @@
     <w:rsid w:val="004E186E"/>
     <w:rPr>
       <w:vertAlign w:val="superscript"/>
+    </w:rPr>
+  </w:style>
+  <w:style w:type="character" w:customStyle="1" w:styleId="FunkcjeZnak">
+    <w:name w:val="Funkcje Znak"/>
+    <w:basedOn w:val="Domylnaczcionkaakapitu"/>
+    <w:link w:val="Funkcje"/>
+    <w:rsid w:val="00FA4A87"/>
+    <w:rPr>
+      <w:i/>
+      <w:color w:val="7030A0"/>
     </w:rPr>
   </w:style>
 </w:styles>

</xml_diff>